<commit_message>
test MainWindow + rapport
</commit_message>
<xml_diff>
--- a/rapport.docx
+++ b/rapport.docx
@@ -7,30 +7,20 @@
         <w:pStyle w:val="NormalWeb"/>
         <w:spacing w:before="0" w:beforeAutospacing="0" w:after="0" w:afterAutospacing="0"/>
         <w:jc w:val="center"/>
-      </w:pPr>
-      <w:proofErr w:type="gramStart"/>
-      <w:r>
-        <w:rPr>
-          <w:rFonts w:ascii="Arial" w:hAnsi="Arial" w:cs="Arial"/>
+        <w:rPr>
+          <w:rFonts w:asciiTheme="majorHAnsi" w:hAnsiTheme="majorHAnsi" w:cstheme="majorHAnsi"/>
           <w:b/>
           <w:bCs/>
-          <w:color w:val="000000"/>
-          <w:sz w:val="32"/>
-          <w:szCs w:val="32"/>
-        </w:rPr>
-        <w:t>RAPPORT  TP</w:t>
-      </w:r>
-      <w:proofErr w:type="gramEnd"/>
-      <w:r>
-        <w:rPr>
-          <w:rFonts w:ascii="Arial" w:hAnsi="Arial" w:cs="Arial"/>
+        </w:rPr>
+      </w:pPr>
+      <w:r>
+        <w:rPr>
+          <w:rFonts w:asciiTheme="majorHAnsi" w:hAnsiTheme="majorHAnsi" w:cstheme="majorHAnsi"/>
           <w:b/>
           <w:bCs/>
           <w:color w:val="000000"/>
-          <w:sz w:val="32"/>
-          <w:szCs w:val="32"/>
-        </w:rPr>
-        <w:t>4</w:t>
+        </w:rPr>
+        <w:t>RAPPORT  TP4</w:t>
       </w:r>
     </w:p>
     <w:p>
@@ -38,59 +28,33 @@
         <w:pStyle w:val="NormalWeb"/>
         <w:spacing w:before="0" w:beforeAutospacing="0" w:after="0" w:afterAutospacing="0"/>
         <w:jc w:val="center"/>
-      </w:pPr>
-      <w:proofErr w:type="spellStart"/>
-      <w:r>
-        <w:rPr>
-          <w:rFonts w:ascii="Arial" w:hAnsi="Arial" w:cs="Arial"/>
+        <w:rPr>
+          <w:rFonts w:asciiTheme="majorHAnsi" w:hAnsiTheme="majorHAnsi" w:cstheme="majorHAnsi"/>
           <w:b/>
           <w:bCs/>
-          <w:color w:val="000000"/>
-        </w:rPr>
-        <w:t>Zeinab</w:t>
-      </w:r>
-      <w:proofErr w:type="spellEnd"/>
-      <w:r>
-        <w:rPr>
-          <w:rFonts w:ascii="Arial" w:hAnsi="Arial" w:cs="Arial"/>
+        </w:rPr>
+      </w:pPr>
+      <w:r>
+        <w:rPr>
+          <w:rFonts w:asciiTheme="majorHAnsi" w:hAnsiTheme="majorHAnsi" w:cstheme="majorHAnsi"/>
           <w:b/>
           <w:bCs/>
           <w:color w:val="000000"/>
         </w:rPr>
-        <w:t xml:space="preserve"> </w:t>
-      </w:r>
-      <w:proofErr w:type="gramStart"/>
-      <w:r>
-        <w:rPr>
-          <w:rFonts w:ascii="Arial" w:hAnsi="Arial" w:cs="Arial"/>
-          <w:b/>
-          <w:bCs/>
-          <w:color w:val="000000"/>
-        </w:rPr>
-        <w:t>Taleb  et</w:t>
-      </w:r>
-      <w:proofErr w:type="gramEnd"/>
-      <w:r>
-        <w:rPr>
-          <w:rFonts w:ascii="Arial" w:hAnsi="Arial" w:cs="Arial"/>
-          <w:b/>
-          <w:bCs/>
-          <w:color w:val="000000"/>
-        </w:rPr>
-        <w:t>  Dana Seif Eddine</w:t>
+        <w:t>Zeinab Taleb  et  Dana Seif Eddine</w:t>
       </w:r>
     </w:p>
     <w:p>
       <w:pPr>
         <w:spacing w:after="0" w:line="240" w:lineRule="auto"/>
         <w:rPr>
-          <w:rFonts w:ascii="Arial" w:eastAsia="Times New Roman" w:hAnsi="Arial" w:cs="Arial"/>
+          <w:rFonts w:asciiTheme="majorHAnsi" w:eastAsia="Times New Roman" w:hAnsiTheme="majorHAnsi" w:cstheme="majorHAnsi"/>
           <w:b/>
           <w:bCs/>
           <w:color w:val="980000"/>
           <w:kern w:val="0"/>
-          <w:sz w:val="24"/>
-          <w:szCs w:val="24"/>
+          <w:sz w:val="18"/>
+          <w:szCs w:val="18"/>
           <w:lang w:eastAsia="fr-FR"/>
           <w14:ligatures w14:val="none"/>
         </w:rPr>
@@ -100,13 +64,13 @@
       <w:pPr>
         <w:spacing w:after="0" w:line="240" w:lineRule="auto"/>
         <w:rPr>
-          <w:rFonts w:ascii="Arial" w:eastAsia="Times New Roman" w:hAnsi="Arial" w:cs="Arial"/>
+          <w:rFonts w:asciiTheme="majorHAnsi" w:eastAsia="Times New Roman" w:hAnsiTheme="majorHAnsi" w:cstheme="majorHAnsi"/>
           <w:b/>
           <w:bCs/>
           <w:color w:val="980000"/>
           <w:kern w:val="0"/>
-          <w:sz w:val="24"/>
-          <w:szCs w:val="24"/>
+          <w:sz w:val="20"/>
+          <w:szCs w:val="20"/>
           <w:lang w:eastAsia="fr-FR"/>
           <w14:ligatures w14:val="none"/>
         </w:rPr>
@@ -116,23 +80,23 @@
       <w:pPr>
         <w:spacing w:after="0" w:line="240" w:lineRule="auto"/>
         <w:rPr>
-          <w:rFonts w:ascii="Times New Roman" w:eastAsia="Times New Roman" w:hAnsi="Times New Roman" w:cs="Times New Roman"/>
-          <w:kern w:val="0"/>
-          <w:sz w:val="24"/>
-          <w:szCs w:val="24"/>
-          <w:lang w:eastAsia="fr-FR"/>
-          <w14:ligatures w14:val="none"/>
-        </w:rPr>
-      </w:pPr>
-      <w:r>
-        <w:rPr>
-          <w:rFonts w:ascii="Arial" w:eastAsia="Times New Roman" w:hAnsi="Arial" w:cs="Arial"/>
+          <w:rFonts w:asciiTheme="majorHAnsi" w:eastAsia="Times New Roman" w:hAnsiTheme="majorHAnsi" w:cstheme="majorHAnsi"/>
+          <w:kern w:val="0"/>
+          <w:sz w:val="20"/>
+          <w:szCs w:val="20"/>
+          <w:lang w:eastAsia="fr-FR"/>
+          <w14:ligatures w14:val="none"/>
+        </w:rPr>
+      </w:pPr>
+      <w:r>
+        <w:rPr>
+          <w:rFonts w:asciiTheme="majorHAnsi" w:eastAsia="Times New Roman" w:hAnsiTheme="majorHAnsi" w:cstheme="majorHAnsi"/>
           <w:b/>
           <w:bCs/>
           <w:color w:val="980000"/>
           <w:kern w:val="0"/>
-          <w:sz w:val="24"/>
-          <w:szCs w:val="24"/>
+          <w:sz w:val="20"/>
+          <w:szCs w:val="20"/>
           <w:lang w:eastAsia="fr-FR"/>
           <w14:ligatures w14:val="none"/>
         </w:rPr>
@@ -143,10 +107,10 @@
       <w:pPr>
         <w:spacing w:after="0" w:line="240" w:lineRule="auto"/>
         <w:rPr>
-          <w:rFonts w:ascii="Times New Roman" w:eastAsia="Times New Roman" w:hAnsi="Times New Roman" w:cs="Times New Roman"/>
-          <w:kern w:val="0"/>
-          <w:sz w:val="24"/>
-          <w:szCs w:val="24"/>
+          <w:rFonts w:asciiTheme="majorHAnsi" w:eastAsia="Times New Roman" w:hAnsiTheme="majorHAnsi" w:cstheme="majorHAnsi"/>
+          <w:kern w:val="0"/>
+          <w:sz w:val="20"/>
+          <w:szCs w:val="20"/>
           <w:lang w:eastAsia="fr-FR"/>
           <w14:ligatures w14:val="none"/>
         </w:rPr>
@@ -156,22 +120,23 @@
       <w:pPr>
         <w:spacing w:after="0" w:line="240" w:lineRule="auto"/>
         <w:rPr>
-          <w:rFonts w:ascii="Times New Roman" w:eastAsia="Times New Roman" w:hAnsi="Times New Roman" w:cs="Times New Roman"/>
-          <w:kern w:val="0"/>
-          <w:sz w:val="24"/>
-          <w:szCs w:val="24"/>
-          <w:lang w:eastAsia="fr-FR"/>
-          <w14:ligatures w14:val="none"/>
-        </w:rPr>
-      </w:pPr>
-      <w:proofErr w:type="gramStart"/>
-      <w:r>
-        <w:rPr>
-          <w:rFonts w:ascii="Arial" w:eastAsia="Times New Roman" w:hAnsi="Arial" w:cs="Arial"/>
+          <w:rFonts w:asciiTheme="majorHAnsi" w:eastAsia="Times New Roman" w:hAnsiTheme="majorHAnsi" w:cstheme="majorHAnsi"/>
+          <w:kern w:val="0"/>
+          <w:sz w:val="20"/>
+          <w:szCs w:val="20"/>
+          <w:lang w:eastAsia="fr-FR"/>
+          <w14:ligatures w14:val="none"/>
+        </w:rPr>
+      </w:pPr>
+      <w:r>
+        <w:rPr>
+          <w:rFonts w:asciiTheme="majorHAnsi" w:eastAsia="Times New Roman" w:hAnsiTheme="majorHAnsi" w:cstheme="majorHAnsi"/>
           <w:b/>
           <w:bCs/>
           <w:color w:val="000000"/>
           <w:kern w:val="0"/>
+          <w:sz w:val="20"/>
+          <w:szCs w:val="20"/>
           <w:lang w:eastAsia="fr-FR"/>
           <w14:ligatures w14:val="none"/>
         </w:rPr>
@@ -179,37 +144,43 @@
       </w:r>
       <w:r>
         <w:rPr>
-          <w:rFonts w:ascii="Arial" w:eastAsia="Times New Roman" w:hAnsi="Arial" w:cs="Arial"/>
-          <w:color w:val="000000"/>
-          <w:kern w:val="0"/>
+          <w:rFonts w:asciiTheme="majorHAnsi" w:eastAsia="Times New Roman" w:hAnsiTheme="majorHAnsi" w:cstheme="majorHAnsi"/>
+          <w:color w:val="000000"/>
+          <w:kern w:val="0"/>
+          <w:sz w:val="20"/>
+          <w:szCs w:val="20"/>
           <w:lang w:eastAsia="fr-FR"/>
           <w14:ligatures w14:val="none"/>
         </w:rPr>
         <w:t>:</w:t>
       </w:r>
-      <w:proofErr w:type="gramEnd"/>
-    </w:p>
-    <w:p>
-      <w:pPr>
+    </w:p>
+    <w:p>
+      <w:pPr>
+        <w:pStyle w:val="ListParagraph"/>
         <w:numPr>
-          <w:ilvl w:val="0"/>
+          <w:ilvl w:val="1"/>
           <w:numId w:val="1"/>
         </w:numPr>
         <w:spacing w:after="0" w:line="240" w:lineRule="auto"/>
         <w:textAlignment w:val="baseline"/>
         <w:rPr>
-          <w:rFonts w:ascii="Arial" w:eastAsia="Times New Roman" w:hAnsi="Arial" w:cs="Arial"/>
-          <w:color w:val="000000"/>
-          <w:kern w:val="0"/>
-          <w:lang w:eastAsia="fr-FR"/>
-          <w14:ligatures w14:val="none"/>
-        </w:rPr>
-      </w:pPr>
-      <w:r>
-        <w:rPr>
-          <w:rFonts w:ascii="Arial" w:eastAsia="Times New Roman" w:hAnsi="Arial" w:cs="Arial"/>
-          <w:color w:val="000000"/>
-          <w:kern w:val="0"/>
+          <w:rFonts w:asciiTheme="majorHAnsi" w:eastAsia="Times New Roman" w:hAnsiTheme="majorHAnsi" w:cstheme="majorHAnsi"/>
+          <w:color w:val="000000"/>
+          <w:kern w:val="0"/>
+          <w:sz w:val="20"/>
+          <w:szCs w:val="20"/>
+          <w:lang w:eastAsia="fr-FR"/>
+          <w14:ligatures w14:val="none"/>
+        </w:rPr>
+      </w:pPr>
+      <w:r>
+        <w:rPr>
+          <w:rFonts w:asciiTheme="majorHAnsi" w:eastAsia="Times New Roman" w:hAnsiTheme="majorHAnsi" w:cstheme="majorHAnsi"/>
+          <w:color w:val="000000"/>
+          <w:kern w:val="0"/>
+          <w:sz w:val="20"/>
+          <w:szCs w:val="20"/>
           <w:lang w:eastAsia="fr-FR"/>
           <w14:ligatures w14:val="none"/>
         </w:rPr>
@@ -218,25 +189,30 @@
     </w:p>
     <w:p>
       <w:pPr>
+        <w:pStyle w:val="ListParagraph"/>
         <w:numPr>
-          <w:ilvl w:val="0"/>
+          <w:ilvl w:val="1"/>
           <w:numId w:val="1"/>
         </w:numPr>
         <w:spacing w:after="0" w:line="240" w:lineRule="auto"/>
         <w:textAlignment w:val="baseline"/>
         <w:rPr>
-          <w:rFonts w:ascii="Arial" w:eastAsia="Times New Roman" w:hAnsi="Arial" w:cs="Arial"/>
-          <w:color w:val="000000"/>
-          <w:kern w:val="0"/>
-          <w:lang w:eastAsia="fr-FR"/>
-          <w14:ligatures w14:val="none"/>
-        </w:rPr>
-      </w:pPr>
-      <w:r>
-        <w:rPr>
-          <w:rFonts w:ascii="Arial" w:eastAsia="Times New Roman" w:hAnsi="Arial" w:cs="Arial"/>
-          <w:color w:val="000000"/>
-          <w:kern w:val="0"/>
+          <w:rFonts w:asciiTheme="majorHAnsi" w:eastAsia="Times New Roman" w:hAnsiTheme="majorHAnsi" w:cstheme="majorHAnsi"/>
+          <w:color w:val="000000"/>
+          <w:kern w:val="0"/>
+          <w:sz w:val="20"/>
+          <w:szCs w:val="20"/>
+          <w:lang w:eastAsia="fr-FR"/>
+          <w14:ligatures w14:val="none"/>
+        </w:rPr>
+      </w:pPr>
+      <w:r>
+        <w:rPr>
+          <w:rFonts w:asciiTheme="majorHAnsi" w:eastAsia="Times New Roman" w:hAnsiTheme="majorHAnsi" w:cstheme="majorHAnsi"/>
+          <w:color w:val="000000"/>
+          <w:kern w:val="0"/>
+          <w:sz w:val="20"/>
+          <w:szCs w:val="20"/>
           <w:lang w:eastAsia="fr-FR"/>
           <w14:ligatures w14:val="none"/>
         </w:rPr>
@@ -247,10 +223,10 @@
       <w:pPr>
         <w:spacing w:after="0" w:line="240" w:lineRule="auto"/>
         <w:rPr>
-          <w:rFonts w:ascii="Times New Roman" w:eastAsia="Times New Roman" w:hAnsi="Times New Roman" w:cs="Times New Roman"/>
-          <w:kern w:val="0"/>
-          <w:sz w:val="24"/>
-          <w:szCs w:val="24"/>
+          <w:rFonts w:asciiTheme="majorHAnsi" w:eastAsia="Times New Roman" w:hAnsiTheme="majorHAnsi" w:cstheme="majorHAnsi"/>
+          <w:kern w:val="0"/>
+          <w:sz w:val="20"/>
+          <w:szCs w:val="20"/>
           <w:lang w:eastAsia="fr-FR"/>
           <w14:ligatures w14:val="none"/>
         </w:rPr>
@@ -260,21 +236,23 @@
       <w:pPr>
         <w:spacing w:after="0" w:line="240" w:lineRule="auto"/>
         <w:rPr>
-          <w:rFonts w:ascii="Times New Roman" w:eastAsia="Times New Roman" w:hAnsi="Times New Roman" w:cs="Times New Roman"/>
-          <w:kern w:val="0"/>
-          <w:sz w:val="24"/>
-          <w:szCs w:val="24"/>
-          <w:lang w:eastAsia="fr-FR"/>
-          <w14:ligatures w14:val="none"/>
-        </w:rPr>
-      </w:pPr>
-      <w:r>
-        <w:rPr>
-          <w:rFonts w:ascii="Arial" w:eastAsia="Times New Roman" w:hAnsi="Arial" w:cs="Arial"/>
+          <w:rFonts w:asciiTheme="majorHAnsi" w:eastAsia="Times New Roman" w:hAnsiTheme="majorHAnsi" w:cstheme="majorHAnsi"/>
+          <w:kern w:val="0"/>
+          <w:sz w:val="20"/>
+          <w:szCs w:val="20"/>
+          <w:lang w:eastAsia="fr-FR"/>
+          <w14:ligatures w14:val="none"/>
+        </w:rPr>
+      </w:pPr>
+      <w:r>
+        <w:rPr>
+          <w:rFonts w:asciiTheme="majorHAnsi" w:eastAsia="Times New Roman" w:hAnsiTheme="majorHAnsi" w:cstheme="majorHAnsi"/>
           <w:b/>
           <w:bCs/>
           <w:color w:val="000000"/>
           <w:kern w:val="0"/>
+          <w:sz w:val="20"/>
+          <w:szCs w:val="20"/>
           <w:lang w:eastAsia="fr-FR"/>
           <w14:ligatures w14:val="none"/>
         </w:rPr>
@@ -283,25 +261,30 @@
     </w:p>
     <w:p>
       <w:pPr>
+        <w:pStyle w:val="ListParagraph"/>
         <w:numPr>
-          <w:ilvl w:val="0"/>
-          <w:numId w:val="2"/>
+          <w:ilvl w:val="1"/>
+          <w:numId w:val="1"/>
         </w:numPr>
         <w:spacing w:after="0" w:line="240" w:lineRule="auto"/>
         <w:textAlignment w:val="baseline"/>
         <w:rPr>
-          <w:rFonts w:ascii="Arial" w:eastAsia="Times New Roman" w:hAnsi="Arial" w:cs="Arial"/>
-          <w:color w:val="000000"/>
-          <w:kern w:val="0"/>
-          <w:lang w:eastAsia="fr-FR"/>
-          <w14:ligatures w14:val="none"/>
-        </w:rPr>
-      </w:pPr>
-      <w:r>
-        <w:rPr>
-          <w:rFonts w:ascii="Arial" w:eastAsia="Times New Roman" w:hAnsi="Arial" w:cs="Arial"/>
-          <w:color w:val="000000"/>
-          <w:kern w:val="0"/>
+          <w:rFonts w:asciiTheme="majorHAnsi" w:eastAsia="Times New Roman" w:hAnsiTheme="majorHAnsi" w:cstheme="majorHAnsi"/>
+          <w:color w:val="000000"/>
+          <w:kern w:val="0"/>
+          <w:sz w:val="20"/>
+          <w:szCs w:val="20"/>
+          <w:lang w:eastAsia="fr-FR"/>
+          <w14:ligatures w14:val="none"/>
+        </w:rPr>
+      </w:pPr>
+      <w:r>
+        <w:rPr>
+          <w:rFonts w:asciiTheme="majorHAnsi" w:eastAsia="Times New Roman" w:hAnsiTheme="majorHAnsi" w:cstheme="majorHAnsi"/>
+          <w:color w:val="000000"/>
+          <w:kern w:val="0"/>
+          <w:sz w:val="20"/>
+          <w:szCs w:val="20"/>
           <w:lang w:eastAsia="fr-FR"/>
           <w14:ligatures w14:val="none"/>
         </w:rPr>
@@ -313,19 +296,21 @@
         <w:spacing w:after="0" w:line="240" w:lineRule="auto"/>
         <w:ind w:left="720"/>
         <w:rPr>
-          <w:rFonts w:ascii="Times New Roman" w:eastAsia="Times New Roman" w:hAnsi="Times New Roman" w:cs="Times New Roman"/>
-          <w:kern w:val="0"/>
-          <w:sz w:val="24"/>
-          <w:szCs w:val="24"/>
-          <w:lang w:eastAsia="fr-FR"/>
-          <w14:ligatures w14:val="none"/>
-        </w:rPr>
-      </w:pPr>
-      <w:r>
-        <w:rPr>
-          <w:rFonts w:ascii="Arial" w:eastAsia="Times New Roman" w:hAnsi="Arial" w:cs="Arial"/>
-          <w:color w:val="000000"/>
-          <w:kern w:val="0"/>
+          <w:rFonts w:asciiTheme="majorHAnsi" w:eastAsia="Times New Roman" w:hAnsiTheme="majorHAnsi" w:cstheme="majorHAnsi"/>
+          <w:kern w:val="0"/>
+          <w:sz w:val="20"/>
+          <w:szCs w:val="20"/>
+          <w:lang w:eastAsia="fr-FR"/>
+          <w14:ligatures w14:val="none"/>
+        </w:rPr>
+      </w:pPr>
+      <w:r>
+        <w:rPr>
+          <w:rFonts w:asciiTheme="majorHAnsi" w:eastAsia="Times New Roman" w:hAnsiTheme="majorHAnsi" w:cstheme="majorHAnsi"/>
+          <w:color w:val="000000"/>
+          <w:kern w:val="0"/>
+          <w:sz w:val="20"/>
+          <w:szCs w:val="20"/>
           <w:lang w:eastAsia="fr-FR"/>
           <w14:ligatures w14:val="none"/>
         </w:rPr>
@@ -337,19 +322,21 @@
         <w:spacing w:after="0" w:line="240" w:lineRule="auto"/>
         <w:ind w:left="720"/>
         <w:rPr>
-          <w:rFonts w:ascii="Times New Roman" w:eastAsia="Times New Roman" w:hAnsi="Times New Roman" w:cs="Times New Roman"/>
-          <w:kern w:val="0"/>
-          <w:sz w:val="24"/>
-          <w:szCs w:val="24"/>
-          <w:lang w:eastAsia="fr-FR"/>
-          <w14:ligatures w14:val="none"/>
-        </w:rPr>
-      </w:pPr>
-      <w:r>
-        <w:rPr>
-          <w:rFonts w:ascii="Arial" w:eastAsia="Times New Roman" w:hAnsi="Arial" w:cs="Arial"/>
-          <w:color w:val="000000"/>
-          <w:kern w:val="0"/>
+          <w:rFonts w:asciiTheme="majorHAnsi" w:eastAsia="Times New Roman" w:hAnsiTheme="majorHAnsi" w:cstheme="majorHAnsi"/>
+          <w:kern w:val="0"/>
+          <w:sz w:val="20"/>
+          <w:szCs w:val="20"/>
+          <w:lang w:eastAsia="fr-FR"/>
+          <w14:ligatures w14:val="none"/>
+        </w:rPr>
+      </w:pPr>
+      <w:r>
+        <w:rPr>
+          <w:rFonts w:asciiTheme="majorHAnsi" w:eastAsia="Times New Roman" w:hAnsiTheme="majorHAnsi" w:cstheme="majorHAnsi"/>
+          <w:color w:val="000000"/>
+          <w:kern w:val="0"/>
+          <w:sz w:val="20"/>
+          <w:szCs w:val="20"/>
           <w:lang w:eastAsia="fr-FR"/>
           <w14:ligatures w14:val="none"/>
         </w:rPr>
@@ -361,19 +348,21 @@
         <w:spacing w:after="0" w:line="240" w:lineRule="auto"/>
         <w:ind w:left="720"/>
         <w:rPr>
-          <w:rFonts w:ascii="Times New Roman" w:eastAsia="Times New Roman" w:hAnsi="Times New Roman" w:cs="Times New Roman"/>
-          <w:kern w:val="0"/>
-          <w:sz w:val="24"/>
-          <w:szCs w:val="24"/>
-          <w:lang w:eastAsia="fr-FR"/>
-          <w14:ligatures w14:val="none"/>
-        </w:rPr>
-      </w:pPr>
-      <w:r>
-        <w:rPr>
-          <w:rFonts w:ascii="Arial" w:eastAsia="Times New Roman" w:hAnsi="Arial" w:cs="Arial"/>
-          <w:color w:val="000000"/>
-          <w:kern w:val="0"/>
+          <w:rFonts w:asciiTheme="majorHAnsi" w:eastAsia="Times New Roman" w:hAnsiTheme="majorHAnsi" w:cstheme="majorHAnsi"/>
+          <w:kern w:val="0"/>
+          <w:sz w:val="20"/>
+          <w:szCs w:val="20"/>
+          <w:lang w:eastAsia="fr-FR"/>
+          <w14:ligatures w14:val="none"/>
+        </w:rPr>
+      </w:pPr>
+      <w:r>
+        <w:rPr>
+          <w:rFonts w:asciiTheme="majorHAnsi" w:eastAsia="Times New Roman" w:hAnsiTheme="majorHAnsi" w:cstheme="majorHAnsi"/>
+          <w:color w:val="000000"/>
+          <w:kern w:val="0"/>
+          <w:sz w:val="20"/>
+          <w:szCs w:val="20"/>
           <w:lang w:eastAsia="fr-FR"/>
           <w14:ligatures w14:val="none"/>
         </w:rPr>
@@ -383,48 +372,43 @@
     <w:p>
       <w:pPr>
         <w:spacing w:after="0" w:line="240" w:lineRule="auto"/>
-        <w:rPr>
-          <w:rFonts w:ascii="Times New Roman" w:eastAsia="Times New Roman" w:hAnsi="Times New Roman" w:cs="Times New Roman"/>
-          <w:kern w:val="0"/>
-          <w:sz w:val="24"/>
-          <w:szCs w:val="24"/>
-          <w:lang w:eastAsia="fr-FR"/>
-          <w14:ligatures w14:val="none"/>
-        </w:rPr>
-      </w:pPr>
-      <w:r>
-        <w:rPr>
-          <w:rFonts w:ascii="Times New Roman" w:eastAsia="Times New Roman" w:hAnsi="Times New Roman" w:cs="Times New Roman"/>
-          <w:kern w:val="0"/>
-          <w:sz w:val="24"/>
-          <w:szCs w:val="24"/>
-          <w:lang w:eastAsia="fr-FR"/>
-          <w14:ligatures w14:val="none"/>
-        </w:rPr>
-        <w:br/>
-      </w:r>
-    </w:p>
-    <w:p>
-      <w:pPr>
+        <w:ind w:left="720"/>
+        <w:rPr>
+          <w:rFonts w:asciiTheme="majorHAnsi" w:eastAsia="Times New Roman" w:hAnsiTheme="majorHAnsi" w:cstheme="majorHAnsi"/>
+          <w:kern w:val="0"/>
+          <w:sz w:val="20"/>
+          <w:szCs w:val="20"/>
+          <w:lang w:eastAsia="fr-FR"/>
+          <w14:ligatures w14:val="none"/>
+        </w:rPr>
+      </w:pPr>
+    </w:p>
+    <w:p>
+      <w:pPr>
+        <w:pStyle w:val="ListParagraph"/>
         <w:numPr>
-          <w:ilvl w:val="0"/>
-          <w:numId w:val="3"/>
+          <w:ilvl w:val="1"/>
+          <w:numId w:val="1"/>
         </w:numPr>
         <w:spacing w:after="0" w:line="240" w:lineRule="auto"/>
         <w:textAlignment w:val="baseline"/>
         <w:rPr>
-          <w:rFonts w:ascii="Arial" w:eastAsia="Times New Roman" w:hAnsi="Arial" w:cs="Arial"/>
-          <w:color w:val="000000"/>
-          <w:kern w:val="0"/>
-          <w:lang w:eastAsia="fr-FR"/>
-          <w14:ligatures w14:val="none"/>
-        </w:rPr>
-      </w:pPr>
-      <w:r>
-        <w:rPr>
-          <w:rFonts w:ascii="Arial" w:eastAsia="Times New Roman" w:hAnsi="Arial" w:cs="Arial"/>
-          <w:color w:val="000000"/>
-          <w:kern w:val="0"/>
+          <w:rFonts w:asciiTheme="majorHAnsi" w:eastAsia="Times New Roman" w:hAnsiTheme="majorHAnsi" w:cstheme="majorHAnsi"/>
+          <w:color w:val="000000"/>
+          <w:kern w:val="0"/>
+          <w:sz w:val="20"/>
+          <w:szCs w:val="20"/>
+          <w:lang w:eastAsia="fr-FR"/>
+          <w14:ligatures w14:val="none"/>
+        </w:rPr>
+      </w:pPr>
+      <w:r>
+        <w:rPr>
+          <w:rFonts w:asciiTheme="majorHAnsi" w:eastAsia="Times New Roman" w:hAnsiTheme="majorHAnsi" w:cstheme="majorHAnsi"/>
+          <w:color w:val="000000"/>
+          <w:kern w:val="0"/>
+          <w:sz w:val="20"/>
+          <w:szCs w:val="20"/>
           <w:lang w:eastAsia="fr-FR"/>
           <w14:ligatures w14:val="none"/>
         </w:rPr>
@@ -436,19 +420,21 @@
         <w:spacing w:after="0" w:line="240" w:lineRule="auto"/>
         <w:ind w:left="720"/>
         <w:rPr>
-          <w:rFonts w:ascii="Times New Roman" w:eastAsia="Times New Roman" w:hAnsi="Times New Roman" w:cs="Times New Roman"/>
-          <w:kern w:val="0"/>
-          <w:sz w:val="24"/>
-          <w:szCs w:val="24"/>
-          <w:lang w:eastAsia="fr-FR"/>
-          <w14:ligatures w14:val="none"/>
-        </w:rPr>
-      </w:pPr>
-      <w:r>
-        <w:rPr>
-          <w:rFonts w:ascii="Arial" w:eastAsia="Times New Roman" w:hAnsi="Arial" w:cs="Arial"/>
-          <w:color w:val="000000"/>
-          <w:kern w:val="0"/>
+          <w:rFonts w:asciiTheme="majorHAnsi" w:eastAsia="Times New Roman" w:hAnsiTheme="majorHAnsi" w:cstheme="majorHAnsi"/>
+          <w:kern w:val="0"/>
+          <w:sz w:val="20"/>
+          <w:szCs w:val="20"/>
+          <w:lang w:eastAsia="fr-FR"/>
+          <w14:ligatures w14:val="none"/>
+        </w:rPr>
+      </w:pPr>
+      <w:r>
+        <w:rPr>
+          <w:rFonts w:asciiTheme="majorHAnsi" w:eastAsia="Times New Roman" w:hAnsiTheme="majorHAnsi" w:cstheme="majorHAnsi"/>
+          <w:color w:val="000000"/>
+          <w:kern w:val="0"/>
+          <w:sz w:val="20"/>
+          <w:szCs w:val="20"/>
           <w:lang w:eastAsia="fr-FR"/>
           <w14:ligatures w14:val="none"/>
         </w:rPr>
@@ -460,19 +446,21 @@
         <w:spacing w:after="0" w:line="240" w:lineRule="auto"/>
         <w:ind w:left="720"/>
         <w:rPr>
-          <w:rFonts w:ascii="Times New Roman" w:eastAsia="Times New Roman" w:hAnsi="Times New Roman" w:cs="Times New Roman"/>
-          <w:kern w:val="0"/>
-          <w:sz w:val="24"/>
-          <w:szCs w:val="24"/>
-          <w:lang w:eastAsia="fr-FR"/>
-          <w14:ligatures w14:val="none"/>
-        </w:rPr>
-      </w:pPr>
-      <w:r>
-        <w:rPr>
-          <w:rFonts w:ascii="Arial" w:eastAsia="Times New Roman" w:hAnsi="Arial" w:cs="Arial"/>
-          <w:color w:val="000000"/>
-          <w:kern w:val="0"/>
+          <w:rFonts w:asciiTheme="majorHAnsi" w:eastAsia="Times New Roman" w:hAnsiTheme="majorHAnsi" w:cstheme="majorHAnsi"/>
+          <w:kern w:val="0"/>
+          <w:sz w:val="20"/>
+          <w:szCs w:val="20"/>
+          <w:lang w:eastAsia="fr-FR"/>
+          <w14:ligatures w14:val="none"/>
+        </w:rPr>
+      </w:pPr>
+      <w:r>
+        <w:rPr>
+          <w:rFonts w:asciiTheme="majorHAnsi" w:eastAsia="Times New Roman" w:hAnsiTheme="majorHAnsi" w:cstheme="majorHAnsi"/>
+          <w:color w:val="000000"/>
+          <w:kern w:val="0"/>
+          <w:sz w:val="20"/>
+          <w:szCs w:val="20"/>
           <w:lang w:eastAsia="fr-FR"/>
           <w14:ligatures w14:val="none"/>
         </w:rPr>
@@ -484,19 +472,21 @@
         <w:spacing w:after="0" w:line="240" w:lineRule="auto"/>
         <w:ind w:left="720"/>
         <w:rPr>
-          <w:rFonts w:ascii="Times New Roman" w:eastAsia="Times New Roman" w:hAnsi="Times New Roman" w:cs="Times New Roman"/>
-          <w:kern w:val="0"/>
-          <w:sz w:val="24"/>
-          <w:szCs w:val="24"/>
-          <w:lang w:eastAsia="fr-FR"/>
-          <w14:ligatures w14:val="none"/>
-        </w:rPr>
-      </w:pPr>
-      <w:r>
-        <w:rPr>
-          <w:rFonts w:ascii="Arial" w:eastAsia="Times New Roman" w:hAnsi="Arial" w:cs="Arial"/>
-          <w:color w:val="000000"/>
-          <w:kern w:val="0"/>
+          <w:rFonts w:asciiTheme="majorHAnsi" w:eastAsia="Times New Roman" w:hAnsiTheme="majorHAnsi" w:cstheme="majorHAnsi"/>
+          <w:kern w:val="0"/>
+          <w:sz w:val="20"/>
+          <w:szCs w:val="20"/>
+          <w:lang w:eastAsia="fr-FR"/>
+          <w14:ligatures w14:val="none"/>
+        </w:rPr>
+      </w:pPr>
+      <w:r>
+        <w:rPr>
+          <w:rFonts w:asciiTheme="majorHAnsi" w:eastAsia="Times New Roman" w:hAnsiTheme="majorHAnsi" w:cstheme="majorHAnsi"/>
+          <w:color w:val="000000"/>
+          <w:kern w:val="0"/>
+          <w:sz w:val="20"/>
+          <w:szCs w:val="20"/>
           <w:lang w:eastAsia="fr-FR"/>
           <w14:ligatures w14:val="none"/>
         </w:rPr>
@@ -508,77 +498,101 @@
         <w:spacing w:after="0" w:line="240" w:lineRule="auto"/>
         <w:ind w:left="720"/>
         <w:rPr>
-          <w:rFonts w:ascii="Times New Roman" w:eastAsia="Times New Roman" w:hAnsi="Times New Roman" w:cs="Times New Roman"/>
-          <w:kern w:val="0"/>
-          <w:sz w:val="24"/>
-          <w:szCs w:val="24"/>
-          <w:lang w:eastAsia="fr-FR"/>
-          <w14:ligatures w14:val="none"/>
-        </w:rPr>
-      </w:pPr>
-      <w:r>
-        <w:rPr>
-          <w:rFonts w:ascii="Arial" w:eastAsia="Times New Roman" w:hAnsi="Arial" w:cs="Arial"/>
-          <w:color w:val="000000"/>
-          <w:kern w:val="0"/>
-          <w:lang w:eastAsia="fr-FR"/>
-          <w14:ligatures w14:val="none"/>
-        </w:rPr>
-        <w:t>T = {-1 500 000</w:t>
-      </w:r>
-      <w:proofErr w:type="gramStart"/>
-      <w:r>
-        <w:rPr>
-          <w:rFonts w:ascii="Arial" w:eastAsia="Times New Roman" w:hAnsi="Arial" w:cs="Arial"/>
-          <w:color w:val="000000"/>
-          <w:kern w:val="0"/>
-          <w:lang w:eastAsia="fr-FR"/>
-          <w14:ligatures w14:val="none"/>
-        </w:rPr>
-        <w:t>,</w:t>
-      </w:r>
-      <w:r>
-        <w:rPr>
-          <w:rFonts w:ascii="Arial" w:eastAsia="Times New Roman" w:hAnsi="Arial" w:cs="Arial"/>
+          <w:rFonts w:asciiTheme="majorHAnsi" w:eastAsia="Times New Roman" w:hAnsiTheme="majorHAnsi" w:cstheme="majorHAnsi"/>
+          <w:kern w:val="0"/>
+          <w:sz w:val="20"/>
+          <w:szCs w:val="20"/>
+          <w:lang w:eastAsia="fr-FR"/>
+          <w14:ligatures w14:val="none"/>
+        </w:rPr>
+      </w:pPr>
+      <w:r>
+        <w:rPr>
+          <w:rFonts w:asciiTheme="majorHAnsi" w:eastAsia="Times New Roman" w:hAnsiTheme="majorHAnsi" w:cstheme="majorHAnsi"/>
+          <w:color w:val="000000"/>
+          <w:kern w:val="0"/>
+          <w:sz w:val="20"/>
+          <w:szCs w:val="20"/>
+          <w:lang w:eastAsia="fr-FR"/>
+          <w14:ligatures w14:val="none"/>
+        </w:rPr>
+        <w:t>T =,</w:t>
+      </w:r>
+      <w:r>
+        <w:rPr>
+          <w:rFonts w:asciiTheme="majorHAnsi" w:eastAsia="Times New Roman" w:hAnsiTheme="majorHAnsi" w:cstheme="majorHAnsi"/>
           <w:b/>
           <w:bCs/>
           <w:color w:val="000000"/>
           <w:kern w:val="0"/>
-          <w:lang w:eastAsia="fr-FR"/>
-          <w14:ligatures w14:val="none"/>
-        </w:rPr>
-        <w:t>  -</w:t>
-      </w:r>
-      <w:proofErr w:type="gramEnd"/>
-      <w:r>
-        <w:rPr>
-          <w:rFonts w:ascii="Arial" w:eastAsia="Times New Roman" w:hAnsi="Arial" w:cs="Arial"/>
+          <w:sz w:val="20"/>
+          <w:szCs w:val="20"/>
+          <w:lang w:eastAsia="fr-FR"/>
+          <w14:ligatures w14:val="none"/>
+        </w:rPr>
+        <w:t> </w:t>
+      </w:r>
+      <w:r>
+        <w:rPr>
+          <w:rFonts w:asciiTheme="majorHAnsi" w:eastAsia="Times New Roman" w:hAnsiTheme="majorHAnsi" w:cstheme="majorHAnsi"/>
+          <w:color w:val="000000"/>
+          <w:kern w:val="0"/>
+          <w:sz w:val="20"/>
+          <w:szCs w:val="20"/>
+          <w:lang w:eastAsia="fr-FR"/>
+          <w14:ligatures w14:val="none"/>
+        </w:rPr>
+        <w:t>{-1 500 000,</w:t>
+      </w:r>
+      <w:r>
+        <w:rPr>
+          <w:rFonts w:asciiTheme="majorHAnsi" w:eastAsia="Times New Roman" w:hAnsiTheme="majorHAnsi" w:cstheme="majorHAnsi"/>
           <w:b/>
           <w:bCs/>
           <w:color w:val="000000"/>
           <w:kern w:val="0"/>
-          <w:lang w:eastAsia="fr-FR"/>
-          <w14:ligatures w14:val="none"/>
-        </w:rPr>
-        <w:t>1,  0</w:t>
-      </w:r>
-      <w:r>
-        <w:rPr>
-          <w:rFonts w:ascii="Arial" w:eastAsia="Times New Roman" w:hAnsi="Arial" w:cs="Arial"/>
-          <w:color w:val="000000"/>
-          <w:kern w:val="0"/>
-          <w:lang w:eastAsia="fr-FR"/>
-          <w14:ligatures w14:val="none"/>
-        </w:rPr>
-        <w:t xml:space="preserve">,  2 500,  </w:t>
-      </w:r>
-      <w:r>
-        <w:rPr>
-          <w:rFonts w:ascii="Arial" w:eastAsia="Times New Roman" w:hAnsi="Arial" w:cs="Arial"/>
+          <w:sz w:val="20"/>
+          <w:szCs w:val="20"/>
+          <w:lang w:eastAsia="fr-FR"/>
+          <w14:ligatures w14:val="none"/>
+        </w:rPr>
+        <w:t xml:space="preserve"> </w:t>
+      </w:r>
+      <w:r>
+        <w:rPr>
+          <w:rFonts w:asciiTheme="majorHAnsi" w:eastAsia="Times New Roman" w:hAnsiTheme="majorHAnsi" w:cstheme="majorHAnsi"/>
           <w:b/>
           <w:bCs/>
           <w:color w:val="000000"/>
           <w:kern w:val="0"/>
+          <w:sz w:val="20"/>
+          <w:szCs w:val="20"/>
+          <w:lang w:eastAsia="fr-FR"/>
+          <w14:ligatures w14:val="none"/>
+        </w:rPr>
+        <w:t xml:space="preserve"> -1,  0</w:t>
+      </w:r>
+      <w:r>
+        <w:rPr>
+          <w:rFonts w:asciiTheme="majorHAnsi" w:eastAsia="Times New Roman" w:hAnsiTheme="majorHAnsi" w:cstheme="majorHAnsi"/>
+          <w:color w:val="000000"/>
+          <w:kern w:val="0"/>
+          <w:sz w:val="20"/>
+          <w:szCs w:val="20"/>
+          <w:lang w:eastAsia="fr-FR"/>
+          <w14:ligatures w14:val="none"/>
+        </w:rPr>
+        <w:t xml:space="preserve">,  2 500,  </w:t>
+      </w:r>
+      <w:r>
+        <w:rPr>
+          <w:rFonts w:asciiTheme="majorHAnsi" w:eastAsia="Times New Roman" w:hAnsiTheme="majorHAnsi" w:cstheme="majorHAnsi"/>
+          <w:b/>
+          <w:bCs/>
+          <w:color w:val="000000"/>
+          <w:kern w:val="0"/>
+          <w:sz w:val="20"/>
+          <w:szCs w:val="20"/>
           <w:lang w:eastAsia="fr-FR"/>
           <w14:ligatures w14:val="none"/>
         </w:rPr>
@@ -586,9 +600,11 @@
       </w:r>
       <w:r>
         <w:rPr>
-          <w:rFonts w:ascii="Arial" w:eastAsia="Times New Roman" w:hAnsi="Arial" w:cs="Arial"/>
-          <w:color w:val="000000"/>
-          <w:kern w:val="0"/>
+          <w:rFonts w:asciiTheme="majorHAnsi" w:eastAsia="Times New Roman" w:hAnsiTheme="majorHAnsi" w:cstheme="majorHAnsi"/>
+          <w:color w:val="000000"/>
+          <w:kern w:val="0"/>
+          <w:sz w:val="20"/>
+          <w:szCs w:val="20"/>
           <w:lang w:eastAsia="fr-FR"/>
           <w14:ligatures w14:val="none"/>
         </w:rPr>
@@ -600,54 +616,636 @@
         <w:spacing w:after="0" w:line="240" w:lineRule="auto"/>
         <w:ind w:left="720"/>
         <w:rPr>
-          <w:rFonts w:ascii="Times New Roman" w:eastAsia="Times New Roman" w:hAnsi="Times New Roman" w:cs="Times New Roman"/>
-          <w:kern w:val="0"/>
-          <w:sz w:val="24"/>
-          <w:szCs w:val="24"/>
-          <w:lang w:eastAsia="fr-FR"/>
-          <w14:ligatures w14:val="none"/>
-        </w:rPr>
-      </w:pPr>
-      <w:r>
-        <w:rPr>
-          <w:rFonts w:ascii="Arial" w:eastAsia="Times New Roman" w:hAnsi="Arial" w:cs="Arial"/>
-          <w:color w:val="000000"/>
-          <w:kern w:val="0"/>
-          <w:sz w:val="20"/>
-          <w:szCs w:val="20"/>
-          <w:lang w:eastAsia="fr-FR"/>
-          <w14:ligatures w14:val="none"/>
-        </w:rPr>
-        <w:t>       (</w:t>
-      </w:r>
-      <w:proofErr w:type="gramStart"/>
-      <w:r>
-        <w:rPr>
-          <w:rFonts w:ascii="Arial" w:eastAsia="Times New Roman" w:hAnsi="Arial" w:cs="Arial"/>
-          <w:color w:val="000000"/>
-          <w:kern w:val="0"/>
-          <w:sz w:val="20"/>
-          <w:szCs w:val="20"/>
-          <w:lang w:eastAsia="fr-FR"/>
-          <w14:ligatures w14:val="none"/>
-        </w:rPr>
-        <w:t>analyse</w:t>
-      </w:r>
-      <w:proofErr w:type="gramEnd"/>
-      <w:r>
-        <w:rPr>
-          <w:rFonts w:ascii="Arial" w:eastAsia="Times New Roman" w:hAnsi="Arial" w:cs="Arial"/>
-          <w:color w:val="000000"/>
-          <w:kern w:val="0"/>
-          <w:sz w:val="20"/>
-          <w:szCs w:val="20"/>
-          <w:lang w:eastAsia="fr-FR"/>
-          <w14:ligatures w14:val="none"/>
-        </w:rPr>
-        <w:t xml:space="preserve"> des valeurs frontières)</w:t>
-      </w:r>
-    </w:p>
-    <w:p/>
+          <w:rFonts w:asciiTheme="majorHAnsi" w:eastAsia="Times New Roman" w:hAnsiTheme="majorHAnsi" w:cstheme="majorHAnsi"/>
+          <w:kern w:val="0"/>
+          <w:sz w:val="20"/>
+          <w:szCs w:val="20"/>
+          <w:lang w:eastAsia="fr-FR"/>
+          <w14:ligatures w14:val="none"/>
+        </w:rPr>
+      </w:pPr>
+      <w:r>
+        <w:rPr>
+          <w:rFonts w:asciiTheme="majorHAnsi" w:eastAsia="Times New Roman" w:hAnsiTheme="majorHAnsi" w:cstheme="majorHAnsi"/>
+          <w:color w:val="000000"/>
+          <w:kern w:val="0"/>
+          <w:sz w:val="20"/>
+          <w:szCs w:val="20"/>
+          <w:lang w:eastAsia="fr-FR"/>
+          <w14:ligatures w14:val="none"/>
+        </w:rPr>
+        <w:t>       (analyse des valeurs frontières)</w:t>
+      </w:r>
+    </w:p>
+    <w:p>
+      <w:pPr>
+        <w:rPr>
+          <w:rFonts w:asciiTheme="majorHAnsi" w:hAnsiTheme="majorHAnsi" w:cstheme="majorHAnsi"/>
+          <w:sz w:val="20"/>
+          <w:szCs w:val="20"/>
+        </w:rPr>
+      </w:pPr>
+    </w:p>
+    <w:p>
+      <w:pPr>
+        <w:pStyle w:val="ListParagraph"/>
+        <w:numPr>
+          <w:ilvl w:val="0"/>
+          <w:numId w:val="4"/>
+        </w:numPr>
+        <w:rPr>
+          <w:rFonts w:asciiTheme="majorHAnsi" w:hAnsiTheme="majorHAnsi" w:cstheme="majorHAnsi"/>
+          <w:sz w:val="20"/>
+          <w:szCs w:val="20"/>
+        </w:rPr>
+      </w:pPr>
+      <w:r>
+        <w:rPr>
+          <w:rFonts w:asciiTheme="majorHAnsi" w:hAnsiTheme="majorHAnsi" w:cstheme="majorHAnsi"/>
+          <w:sz w:val="20"/>
+          <w:szCs w:val="20"/>
+        </w:rPr>
+        <w:t xml:space="preserve">La fonction convert de la classe </w:t>
+      </w:r>
+      <w:r>
+        <w:rPr>
+          <w:rFonts w:asciiTheme="majorHAnsi" w:hAnsiTheme="majorHAnsi" w:cstheme="majorHAnsi"/>
+          <w:b/>
+          <w:bCs/>
+          <w:sz w:val="20"/>
+          <w:szCs w:val="20"/>
+        </w:rPr>
+        <w:t>MainWindow</w:t>
+      </w:r>
+      <w:r>
+        <w:rPr>
+          <w:rFonts w:asciiTheme="majorHAnsi" w:hAnsiTheme="majorHAnsi" w:cstheme="majorHAnsi"/>
+          <w:sz w:val="20"/>
+          <w:szCs w:val="20"/>
+        </w:rPr>
+        <w:t>, vérifie seulement si la devise est acceptable mais ne fait aucune vérification au niveau du montant.</w:t>
+      </w:r>
+    </w:p>
+    <w:p>
+      <w:pPr>
+        <w:pStyle w:val="ListParagraph"/>
+        <w:numPr>
+          <w:ilvl w:val="0"/>
+          <w:numId w:val="4"/>
+        </w:numPr>
+        <w:rPr>
+          <w:rFonts w:asciiTheme="majorHAnsi" w:hAnsiTheme="majorHAnsi" w:cstheme="majorHAnsi"/>
+          <w:sz w:val="20"/>
+          <w:szCs w:val="20"/>
+        </w:rPr>
+      </w:pPr>
+      <w:r>
+        <w:rPr>
+          <w:rFonts w:asciiTheme="majorHAnsi" w:hAnsiTheme="majorHAnsi" w:cstheme="majorHAnsi"/>
+          <w:sz w:val="20"/>
+          <w:szCs w:val="20"/>
+        </w:rPr>
+        <w:t xml:space="preserve">La fonction convert de la classe </w:t>
+      </w:r>
+      <w:r>
+        <w:rPr>
+          <w:rFonts w:asciiTheme="majorHAnsi" w:hAnsiTheme="majorHAnsi" w:cstheme="majorHAnsi"/>
+          <w:b/>
+          <w:bCs/>
+          <w:sz w:val="20"/>
+          <w:szCs w:val="20"/>
+        </w:rPr>
+        <w:t>Currency</w:t>
+      </w:r>
+      <w:r>
+        <w:rPr>
+          <w:rFonts w:asciiTheme="majorHAnsi" w:hAnsiTheme="majorHAnsi" w:cstheme="majorHAnsi"/>
+          <w:sz w:val="20"/>
+          <w:szCs w:val="20"/>
+        </w:rPr>
+        <w:t xml:space="preserve"> prend les valeurs telles quelles sans vérifications.</w:t>
+      </w:r>
+    </w:p>
+    <w:p>
+      <w:pPr>
+        <w:rPr>
+          <w:rFonts w:asciiTheme="majorHAnsi" w:hAnsiTheme="majorHAnsi" w:cstheme="majorHAnsi"/>
+          <w:sz w:val="20"/>
+          <w:szCs w:val="20"/>
+        </w:rPr>
+      </w:pPr>
+    </w:p>
+    <w:p>
+      <w:pPr>
+        <w:rPr>
+          <w:rFonts w:asciiTheme="majorHAnsi" w:hAnsiTheme="majorHAnsi" w:cstheme="majorHAnsi"/>
+          <w:sz w:val="20"/>
+          <w:szCs w:val="20"/>
+        </w:rPr>
+      </w:pPr>
+      <w:r>
+        <w:rPr>
+          <w:rFonts w:asciiTheme="majorHAnsi" w:hAnsiTheme="majorHAnsi" w:cstheme="majorHAnsi"/>
+          <w:sz w:val="20"/>
+          <w:szCs w:val="20"/>
+        </w:rPr>
+        <w:t xml:space="preserve">Pour tester </w:t>
+      </w:r>
+      <w:r>
+        <w:rPr>
+          <w:rFonts w:asciiTheme="majorHAnsi" w:hAnsiTheme="majorHAnsi" w:cstheme="majorHAnsi"/>
+          <w:sz w:val="20"/>
+          <w:szCs w:val="20"/>
+        </w:rPr>
+        <w:t>la méthode convert de MainWindow on vérifie que celle-ci retourne 0 dans tous les cas ou il y a un argument invalide</w:t>
+      </w:r>
+      <w:r>
+        <w:rPr>
+          <w:rFonts w:asciiTheme="majorHAnsi" w:hAnsiTheme="majorHAnsi" w:cstheme="majorHAnsi"/>
+          <w:sz w:val="20"/>
+          <w:szCs w:val="20"/>
+        </w:rPr>
+        <w:t>.</w:t>
+      </w:r>
+    </w:p>
+    <w:p>
+      <w:pPr>
+        <w:rPr>
+          <w:rFonts w:asciiTheme="majorHAnsi" w:hAnsiTheme="majorHAnsi" w:cstheme="majorHAnsi"/>
+          <w:sz w:val="20"/>
+          <w:szCs w:val="20"/>
+        </w:rPr>
+      </w:pPr>
+    </w:p>
+    <w:p>
+      <w:pPr>
+        <w:rPr>
+          <w:rFonts w:asciiTheme="majorHAnsi" w:hAnsiTheme="majorHAnsi" w:cstheme="majorHAnsi"/>
+          <w:b/>
+          <w:bCs/>
+          <w:sz w:val="20"/>
+          <w:szCs w:val="20"/>
+          <w:u w:val="single"/>
+        </w:rPr>
+      </w:pPr>
+      <w:r>
+        <w:rPr>
+          <w:rFonts w:asciiTheme="majorHAnsi" w:hAnsiTheme="majorHAnsi" w:cstheme="majorHAnsi"/>
+          <w:b/>
+          <w:bCs/>
+          <w:sz w:val="20"/>
+          <w:szCs w:val="20"/>
+          <w:u w:val="single"/>
+        </w:rPr>
+        <w:t>Tests des devises</w:t>
+      </w:r>
+    </w:p>
+    <w:p>
+      <w:pPr>
+        <w:spacing w:after="0"/>
+        <w:rPr>
+          <w:rFonts w:asciiTheme="majorHAnsi" w:hAnsiTheme="majorHAnsi" w:cstheme="majorHAnsi"/>
+          <w:sz w:val="20"/>
+          <w:szCs w:val="20"/>
+        </w:rPr>
+      </w:pPr>
+      <w:r>
+        <w:rPr>
+          <w:rFonts w:asciiTheme="majorHAnsi" w:hAnsiTheme="majorHAnsi" w:cstheme="majorHAnsi"/>
+          <w:sz w:val="20"/>
+          <w:szCs w:val="20"/>
+        </w:rPr>
+        <w:drawing>
+          <wp:anchor distT="0" distB="0" distL="114300" distR="114300" simplePos="0" relativeHeight="251658240" behindDoc="0" locked="0" layoutInCell="1" allowOverlap="1" wp14:anchorId="0584C9D4" wp14:editId="2F9E9E80">
+            <wp:simplePos x="0" y="0"/>
+            <wp:positionH relativeFrom="margin">
+              <wp:align>left</wp:align>
+            </wp:positionH>
+            <wp:positionV relativeFrom="paragraph">
+              <wp:posOffset>10160</wp:posOffset>
+            </wp:positionV>
+            <wp:extent cx="2781541" cy="960203"/>
+            <wp:effectExtent l="0" t="0" r="0" b="0"/>
+            <wp:wrapSquare wrapText="bothSides"/>
+            <wp:docPr id="2080084444" name="Picture 1" descr="A screenshot of a computer program&#10;&#10;Description automatically generated"/>
+            <wp:cNvGraphicFramePr>
+              <a:graphicFrameLocks xmlns:a="http://schemas.openxmlformats.org/drawingml/2006/main" noChangeAspect="1"/>
+            </wp:cNvGraphicFramePr>
+            <a:graphic xmlns:a="http://schemas.openxmlformats.org/drawingml/2006/main">
+              <a:graphicData uri="http://schemas.openxmlformats.org/drawingml/2006/picture">
+                <pic:pic xmlns:pic="http://schemas.openxmlformats.org/drawingml/2006/picture">
+                  <pic:nvPicPr>
+                    <pic:cNvPr id="2080084444" name="Picture 1" descr="A screenshot of a computer program&#10;&#10;Description automatically generated"/>
+                    <pic:cNvPicPr/>
+                  </pic:nvPicPr>
+                  <pic:blipFill>
+                    <a:blip r:embed="rId7">
+                      <a:extLst>
+                        <a:ext uri="{28A0092B-C50C-407E-A947-70E740481C1C}">
+                          <a14:useLocalDpi xmlns:a14="http://schemas.microsoft.com/office/drawing/2010/main" val="0"/>
+                        </a:ext>
+                      </a:extLst>
+                    </a:blip>
+                    <a:stretch>
+                      <a:fillRect/>
+                    </a:stretch>
+                  </pic:blipFill>
+                  <pic:spPr>
+                    <a:xfrm>
+                      <a:off x="0" y="0"/>
+                      <a:ext cx="2781541" cy="960203"/>
+                    </a:xfrm>
+                    <a:prstGeom prst="rect">
+                      <a:avLst/>
+                    </a:prstGeom>
+                  </pic:spPr>
+                </pic:pic>
+              </a:graphicData>
+            </a:graphic>
+          </wp:anchor>
+        </w:drawing>
+      </w:r>
+      <w:r>
+        <w:rPr>
+          <w:rFonts w:asciiTheme="majorHAnsi" w:hAnsiTheme="majorHAnsi" w:cstheme="majorHAnsi"/>
+          <w:sz w:val="20"/>
+          <w:szCs w:val="20"/>
+        </w:rPr>
+        <w:t xml:space="preserve">Comme attendu, </w:t>
+      </w:r>
+      <w:r>
+        <w:rPr>
+          <w:rFonts w:asciiTheme="majorHAnsi" w:hAnsiTheme="majorHAnsi" w:cstheme="majorHAnsi"/>
+          <w:sz w:val="20"/>
+          <w:szCs w:val="20"/>
+        </w:rPr>
+        <w:t>4 des</w:t>
+      </w:r>
+      <w:r>
+        <w:rPr>
+          <w:rFonts w:asciiTheme="majorHAnsi" w:hAnsiTheme="majorHAnsi" w:cstheme="majorHAnsi"/>
+          <w:sz w:val="20"/>
+          <w:szCs w:val="20"/>
+        </w:rPr>
+        <w:t xml:space="preserve"> tests retournent 0 car les devises ne pas toutes correctes</w:t>
+      </w:r>
+      <w:r>
+        <w:rPr>
+          <w:rFonts w:asciiTheme="majorHAnsi" w:hAnsiTheme="majorHAnsi" w:cstheme="majorHAnsi"/>
+          <w:sz w:val="20"/>
+          <w:szCs w:val="20"/>
+        </w:rPr>
+        <w:t xml:space="preserve"> (AED, JPY, CHY, KRW).</w:t>
+      </w:r>
+      <w:r>
+        <w:rPr>
+          <w:rFonts w:asciiTheme="majorHAnsi" w:hAnsiTheme="majorHAnsi" w:cstheme="majorHAnsi"/>
+          <w:sz w:val="20"/>
+          <w:szCs w:val="20"/>
+        </w:rPr>
+        <w:br/>
+      </w:r>
+    </w:p>
+    <w:p>
+      <w:pPr>
+        <w:rPr>
+          <w:rFonts w:asciiTheme="majorHAnsi" w:hAnsiTheme="majorHAnsi" w:cstheme="majorHAnsi"/>
+          <w:sz w:val="20"/>
+          <w:szCs w:val="20"/>
+        </w:rPr>
+      </w:pPr>
+      <w:r>
+        <w:rPr>
+          <w:rFonts w:asciiTheme="majorHAnsi" w:hAnsiTheme="majorHAnsi" w:cstheme="majorHAnsi"/>
+          <w:sz w:val="20"/>
+          <w:szCs w:val="20"/>
+        </w:rPr>
+        <w:t xml:space="preserve">Cependant on peut voir </w:t>
+      </w:r>
+      <w:r>
+        <w:rPr>
+          <w:rFonts w:asciiTheme="majorHAnsi" w:hAnsiTheme="majorHAnsi" w:cstheme="majorHAnsi"/>
+          <w:sz w:val="20"/>
+          <w:szCs w:val="20"/>
+        </w:rPr>
+        <w:t>que</w:t>
+      </w:r>
+      <w:r>
+        <w:rPr>
+          <w:rFonts w:asciiTheme="majorHAnsi" w:hAnsiTheme="majorHAnsi" w:cstheme="majorHAnsi"/>
+          <w:sz w:val="20"/>
+          <w:szCs w:val="20"/>
+        </w:rPr>
+        <w:t xml:space="preserve"> le 2</w:t>
+      </w:r>
+      <w:r>
+        <w:rPr>
+          <w:rFonts w:asciiTheme="majorHAnsi" w:hAnsiTheme="majorHAnsi" w:cstheme="majorHAnsi"/>
+          <w:sz w:val="20"/>
+          <w:szCs w:val="20"/>
+          <w:vertAlign w:val="superscript"/>
+        </w:rPr>
+        <w:t>e</w:t>
+      </w:r>
+      <w:r>
+        <w:rPr>
+          <w:rFonts w:asciiTheme="majorHAnsi" w:hAnsiTheme="majorHAnsi" w:cstheme="majorHAnsi"/>
+          <w:sz w:val="20"/>
+          <w:szCs w:val="20"/>
+        </w:rPr>
+        <w:t xml:space="preserve"> test </w:t>
+      </w:r>
+      <w:r>
+        <w:rPr>
+          <w:rFonts w:asciiTheme="majorHAnsi" w:hAnsiTheme="majorHAnsi" w:cstheme="majorHAnsi"/>
+          <w:sz w:val="20"/>
+          <w:szCs w:val="20"/>
+        </w:rPr>
+        <w:t>échoue</w:t>
+      </w:r>
+      <w:r>
+        <w:rPr>
+          <w:rFonts w:asciiTheme="majorHAnsi" w:hAnsiTheme="majorHAnsi" w:cstheme="majorHAnsi"/>
+          <w:sz w:val="20"/>
+          <w:szCs w:val="20"/>
+        </w:rPr>
+        <w:t xml:space="preserve"> même si on a les bonnes devises</w:t>
+      </w:r>
+      <w:r>
+        <w:rPr>
+          <w:rFonts w:asciiTheme="majorHAnsi" w:hAnsiTheme="majorHAnsi" w:cstheme="majorHAnsi"/>
+          <w:sz w:val="20"/>
+          <w:szCs w:val="20"/>
+        </w:rPr>
+        <w:t xml:space="preserve"> (CAD et USD)</w:t>
+      </w:r>
+      <w:r>
+        <w:rPr>
+          <w:rFonts w:asciiTheme="majorHAnsi" w:hAnsiTheme="majorHAnsi" w:cstheme="majorHAnsi"/>
+          <w:sz w:val="20"/>
+          <w:szCs w:val="20"/>
+        </w:rPr>
+        <w:t>.</w:t>
+      </w:r>
+    </w:p>
+    <w:p>
+      <w:pPr>
+        <w:rPr>
+          <w:rFonts w:asciiTheme="majorHAnsi" w:hAnsiTheme="majorHAnsi" w:cstheme="majorHAnsi"/>
+          <w:sz w:val="20"/>
+          <w:szCs w:val="20"/>
+        </w:rPr>
+      </w:pPr>
+    </w:p>
+    <w:p>
+      <w:pPr>
+        <w:rPr>
+          <w:rFonts w:asciiTheme="majorHAnsi" w:hAnsiTheme="majorHAnsi" w:cstheme="majorHAnsi"/>
+          <w:sz w:val="20"/>
+          <w:szCs w:val="20"/>
+        </w:rPr>
+      </w:pPr>
+      <w:r>
+        <w:rPr>
+          <w:rFonts w:asciiTheme="majorHAnsi" w:hAnsiTheme="majorHAnsi" w:cstheme="majorHAnsi"/>
+          <w:sz w:val="20"/>
+          <w:szCs w:val="20"/>
+        </w:rPr>
+        <w:t>D</w:t>
+      </w:r>
+      <w:r>
+        <w:rPr>
+          <w:rFonts w:asciiTheme="majorHAnsi" w:hAnsiTheme="majorHAnsi" w:cstheme="majorHAnsi"/>
+          <w:sz w:val="20"/>
+          <w:szCs w:val="20"/>
+        </w:rPr>
+        <w:t>onc il y a des devises qui ne sont pas prisent en compte (ici CAD)</w:t>
+      </w:r>
+      <w:r>
+        <w:rPr>
+          <w:rFonts w:asciiTheme="majorHAnsi" w:hAnsiTheme="majorHAnsi" w:cstheme="majorHAnsi"/>
+          <w:sz w:val="20"/>
+          <w:szCs w:val="20"/>
+        </w:rPr>
+        <w:t>.</w:t>
+      </w:r>
+    </w:p>
+    <w:p>
+      <w:pPr>
+        <w:rPr>
+          <w:rFonts w:asciiTheme="majorHAnsi" w:hAnsiTheme="majorHAnsi" w:cstheme="majorHAnsi"/>
+          <w:sz w:val="20"/>
+          <w:szCs w:val="20"/>
+        </w:rPr>
+      </w:pPr>
+    </w:p>
+    <w:p>
+      <w:pPr>
+        <w:rPr>
+          <w:rFonts w:asciiTheme="majorHAnsi" w:hAnsiTheme="majorHAnsi" w:cstheme="majorHAnsi"/>
+          <w:b/>
+          <w:bCs/>
+          <w:noProof/>
+          <w:sz w:val="20"/>
+          <w:szCs w:val="20"/>
+          <w:u w:val="single"/>
+        </w:rPr>
+      </w:pPr>
+      <w:r>
+        <w:rPr>
+          <w:rFonts w:asciiTheme="majorHAnsi" w:hAnsiTheme="majorHAnsi" w:cstheme="majorHAnsi"/>
+          <w:b/>
+          <w:bCs/>
+          <w:noProof/>
+          <w:sz w:val="20"/>
+          <w:szCs w:val="20"/>
+          <w:u w:val="single"/>
+        </w:rPr>
+        <w:t>Tests des montants</w:t>
+      </w:r>
+    </w:p>
+    <w:p>
+      <w:pPr>
+        <w:rPr>
+          <w:rFonts w:asciiTheme="majorHAnsi" w:hAnsiTheme="majorHAnsi" w:cstheme="majorHAnsi"/>
+          <w:noProof/>
+          <w:sz w:val="20"/>
+          <w:szCs w:val="20"/>
+        </w:rPr>
+      </w:pPr>
+      <w:r>
+        <w:rPr>
+          <w:rFonts w:asciiTheme="majorHAnsi" w:hAnsiTheme="majorHAnsi" w:cstheme="majorHAnsi"/>
+          <w:noProof/>
+          <w:sz w:val="20"/>
+          <w:szCs w:val="20"/>
+        </w:rPr>
+        <w:t>Maintenant passons au tests pour les montants.</w:t>
+      </w:r>
+      <w:r>
+        <w:rPr>
+          <w:rFonts w:asciiTheme="majorHAnsi" w:hAnsiTheme="majorHAnsi" w:cstheme="majorHAnsi"/>
+          <w:noProof/>
+          <w:sz w:val="20"/>
+          <w:szCs w:val="20"/>
+        </w:rPr>
+        <w:br/>
+        <w:t xml:space="preserve">Comme on sait que la combinaison des devises {EUR, GBP} fonctionne, </w:t>
+      </w:r>
+      <w:r>
+        <w:rPr>
+          <w:rFonts w:asciiTheme="majorHAnsi" w:hAnsiTheme="majorHAnsi" w:cstheme="majorHAnsi"/>
+          <w:noProof/>
+          <w:sz w:val="20"/>
+          <w:szCs w:val="20"/>
+        </w:rPr>
+        <w:t>prenons ces devises</w:t>
+      </w:r>
+      <w:r>
+        <w:rPr>
+          <w:rFonts w:asciiTheme="majorHAnsi" w:hAnsiTheme="majorHAnsi" w:cstheme="majorHAnsi"/>
+          <w:noProof/>
+          <w:sz w:val="20"/>
+          <w:szCs w:val="20"/>
+        </w:rPr>
+        <w:t xml:space="preserve"> avec les valeurs du jeu de test avec analyse des frontieres.</w:t>
+      </w:r>
+    </w:p>
+    <w:p>
+      <w:pPr>
+        <w:rPr>
+          <w:rFonts w:asciiTheme="majorHAnsi" w:hAnsiTheme="majorHAnsi" w:cstheme="majorHAnsi"/>
+          <w:noProof/>
+          <w:sz w:val="20"/>
+          <w:szCs w:val="20"/>
+        </w:rPr>
+      </w:pPr>
+    </w:p>
+    <w:p>
+      <w:pPr>
+        <w:rPr>
+          <w:rFonts w:asciiTheme="majorHAnsi" w:hAnsiTheme="majorHAnsi" w:cstheme="majorHAnsi"/>
+          <w:noProof/>
+          <w:sz w:val="20"/>
+          <w:szCs w:val="20"/>
+        </w:rPr>
+      </w:pPr>
+    </w:p>
+    <w:p>
+      <w:pPr>
+        <w:rPr>
+          <w:rFonts w:asciiTheme="majorHAnsi" w:hAnsiTheme="majorHAnsi" w:cstheme="majorHAnsi"/>
+          <w:noProof/>
+          <w:sz w:val="20"/>
+          <w:szCs w:val="20"/>
+        </w:rPr>
+      </w:pPr>
+      <w:r>
+        <w:rPr>
+          <w:rFonts w:asciiTheme="majorHAnsi" w:hAnsiTheme="majorHAnsi" w:cstheme="majorHAnsi"/>
+          <w:noProof/>
+          <w:sz w:val="20"/>
+          <w:szCs w:val="20"/>
+        </w:rPr>
+        <w:lastRenderedPageBreak/>
+        <w:drawing>
+          <wp:anchor distT="0" distB="0" distL="114300" distR="114300" simplePos="0" relativeHeight="251659264" behindDoc="0" locked="0" layoutInCell="1" allowOverlap="1" wp14:anchorId="502459E4" wp14:editId="60ED2295">
+            <wp:simplePos x="0" y="0"/>
+            <wp:positionH relativeFrom="margin">
+              <wp:align>left</wp:align>
+            </wp:positionH>
+            <wp:positionV relativeFrom="paragraph">
+              <wp:posOffset>0</wp:posOffset>
+            </wp:positionV>
+            <wp:extent cx="2247900" cy="1341120"/>
+            <wp:effectExtent l="0" t="0" r="0" b="0"/>
+            <wp:wrapSquare wrapText="bothSides"/>
+            <wp:docPr id="1122625526" name="Picture 1" descr="A screenshot of a computer program&#10;&#10;Description automatically generated"/>
+            <wp:cNvGraphicFramePr>
+              <a:graphicFrameLocks xmlns:a="http://schemas.openxmlformats.org/drawingml/2006/main" noChangeAspect="1"/>
+            </wp:cNvGraphicFramePr>
+            <a:graphic xmlns:a="http://schemas.openxmlformats.org/drawingml/2006/main">
+              <a:graphicData uri="http://schemas.openxmlformats.org/drawingml/2006/picture">
+                <pic:pic xmlns:pic="http://schemas.openxmlformats.org/drawingml/2006/picture">
+                  <pic:nvPicPr>
+                    <pic:cNvPr id="1122625526" name="Picture 1" descr="A screenshot of a computer program&#10;&#10;Description automatically generated"/>
+                    <pic:cNvPicPr/>
+                  </pic:nvPicPr>
+                  <pic:blipFill>
+                    <a:blip r:embed="rId8">
+                      <a:extLst>
+                        <a:ext uri="{28A0092B-C50C-407E-A947-70E740481C1C}">
+                          <a14:useLocalDpi xmlns:a14="http://schemas.microsoft.com/office/drawing/2010/main" val="0"/>
+                        </a:ext>
+                      </a:extLst>
+                    </a:blip>
+                    <a:stretch>
+                      <a:fillRect/>
+                    </a:stretch>
+                  </pic:blipFill>
+                  <pic:spPr>
+                    <a:xfrm>
+                      <a:off x="0" y="0"/>
+                      <a:ext cx="2247900" cy="1341120"/>
+                    </a:xfrm>
+                    <a:prstGeom prst="rect">
+                      <a:avLst/>
+                    </a:prstGeom>
+                  </pic:spPr>
+                </pic:pic>
+              </a:graphicData>
+            </a:graphic>
+          </wp:anchor>
+        </w:drawing>
+      </w:r>
+      <w:r>
+        <w:rPr>
+          <w:rFonts w:asciiTheme="majorHAnsi" w:hAnsiTheme="majorHAnsi" w:cstheme="majorHAnsi"/>
+          <w:noProof/>
+          <w:sz w:val="20"/>
+          <w:szCs w:val="20"/>
+        </w:rPr>
+        <w:t>On peut voir que les tests échouent lorsque le montant est inférieur ou supérieur a l’intervalle spécifiée.</w:t>
+      </w:r>
+    </w:p>
+    <w:p>
+      <w:pPr>
+        <w:rPr>
+          <w:rFonts w:asciiTheme="majorHAnsi" w:hAnsiTheme="majorHAnsi" w:cstheme="majorHAnsi"/>
+          <w:noProof/>
+          <w:sz w:val="20"/>
+          <w:szCs w:val="20"/>
+        </w:rPr>
+      </w:pPr>
+      <w:r>
+        <w:rPr>
+          <w:rFonts w:asciiTheme="majorHAnsi" w:hAnsiTheme="majorHAnsi" w:cstheme="majorHAnsi"/>
+          <w:noProof/>
+          <w:sz w:val="20"/>
+          <w:szCs w:val="20"/>
+        </w:rPr>
+        <w:t>La fonction retourne une valeur autre que 0 quand le montant est dans l’intervalle, ce qui est bon mais on ne sait pas encore si c’est la bonne valeur.</w:t>
+      </w:r>
+    </w:p>
+    <w:p>
+      <w:pPr>
+        <w:rPr>
+          <w:rFonts w:asciiTheme="majorHAnsi" w:hAnsiTheme="majorHAnsi" w:cstheme="majorHAnsi"/>
+          <w:noProof/>
+          <w:sz w:val="20"/>
+          <w:szCs w:val="20"/>
+        </w:rPr>
+      </w:pPr>
+      <w:r>
+        <w:rPr>
+          <w:rFonts w:asciiTheme="majorHAnsi" w:hAnsiTheme="majorHAnsi" w:cstheme="majorHAnsi"/>
+          <w:noProof/>
+          <w:sz w:val="20"/>
+          <w:szCs w:val="20"/>
+        </w:rPr>
+        <w:t>Lorsque le montant est 0, la fonction retourne 0 comme il faut.</w:t>
+      </w:r>
+    </w:p>
     <w:sectPr>
       <w:pgSz w:w="11906" w:h="16838"/>
       <w:pgMar w:top="1440" w:right="1440" w:bottom="1440" w:left="1440" w:header="720" w:footer="720" w:gutter="0"/>
@@ -860,6 +1458,118 @@
     </w:lvl>
   </w:abstractNum>
   <w:abstractNum w:abstractNumId="1" w15:restartNumberingAfterBreak="0">
+    <w:nsid w:val="399D7607"/>
+    <w:multiLevelType w:val="hybridMultilevel"/>
+    <w:tmpl w:val="B58A1B28"/>
+    <w:lvl w:ilvl="0" w:tplc="59EC0DB2">
+      <w:numFmt w:val="bullet"/>
+      <w:lvlText w:val="-"/>
+      <w:lvlJc w:val="left"/>
+      <w:pPr>
+        <w:ind w:left="360" w:hanging="360"/>
+      </w:pPr>
+      <w:rPr>
+        <w:rFonts w:ascii="Calibri Light" w:eastAsiaTheme="minorHAnsi" w:hAnsi="Calibri Light" w:cs="Calibri Light" w:hint="default"/>
+      </w:rPr>
+    </w:lvl>
+    <w:lvl w:ilvl="1" w:tplc="040C0003" w:tentative="1">
+      <w:start w:val="1"/>
+      <w:numFmt w:val="bullet"/>
+      <w:lvlText w:val="o"/>
+      <w:lvlJc w:val="left"/>
+      <w:pPr>
+        <w:ind w:left="1080" w:hanging="360"/>
+      </w:pPr>
+      <w:rPr>
+        <w:rFonts w:ascii="Courier New" w:hAnsi="Courier New" w:cs="Courier New" w:hint="default"/>
+      </w:rPr>
+    </w:lvl>
+    <w:lvl w:ilvl="2" w:tplc="040C0005" w:tentative="1">
+      <w:start w:val="1"/>
+      <w:numFmt w:val="bullet"/>
+      <w:lvlText w:val=""/>
+      <w:lvlJc w:val="left"/>
+      <w:pPr>
+        <w:ind w:left="1800" w:hanging="360"/>
+      </w:pPr>
+      <w:rPr>
+        <w:rFonts w:ascii="Wingdings" w:hAnsi="Wingdings" w:hint="default"/>
+      </w:rPr>
+    </w:lvl>
+    <w:lvl w:ilvl="3" w:tplc="040C0001" w:tentative="1">
+      <w:start w:val="1"/>
+      <w:numFmt w:val="bullet"/>
+      <w:lvlText w:val=""/>
+      <w:lvlJc w:val="left"/>
+      <w:pPr>
+        <w:ind w:left="2520" w:hanging="360"/>
+      </w:pPr>
+      <w:rPr>
+        <w:rFonts w:ascii="Symbol" w:hAnsi="Symbol" w:hint="default"/>
+      </w:rPr>
+    </w:lvl>
+    <w:lvl w:ilvl="4" w:tplc="040C0003" w:tentative="1">
+      <w:start w:val="1"/>
+      <w:numFmt w:val="bullet"/>
+      <w:lvlText w:val="o"/>
+      <w:lvlJc w:val="left"/>
+      <w:pPr>
+        <w:ind w:left="3240" w:hanging="360"/>
+      </w:pPr>
+      <w:rPr>
+        <w:rFonts w:ascii="Courier New" w:hAnsi="Courier New" w:cs="Courier New" w:hint="default"/>
+      </w:rPr>
+    </w:lvl>
+    <w:lvl w:ilvl="5" w:tplc="040C0005" w:tentative="1">
+      <w:start w:val="1"/>
+      <w:numFmt w:val="bullet"/>
+      <w:lvlText w:val=""/>
+      <w:lvlJc w:val="left"/>
+      <w:pPr>
+        <w:ind w:left="3960" w:hanging="360"/>
+      </w:pPr>
+      <w:rPr>
+        <w:rFonts w:ascii="Wingdings" w:hAnsi="Wingdings" w:hint="default"/>
+      </w:rPr>
+    </w:lvl>
+    <w:lvl w:ilvl="6" w:tplc="040C0001" w:tentative="1">
+      <w:start w:val="1"/>
+      <w:numFmt w:val="bullet"/>
+      <w:lvlText w:val=""/>
+      <w:lvlJc w:val="left"/>
+      <w:pPr>
+        <w:ind w:left="4680" w:hanging="360"/>
+      </w:pPr>
+      <w:rPr>
+        <w:rFonts w:ascii="Symbol" w:hAnsi="Symbol" w:hint="default"/>
+      </w:rPr>
+    </w:lvl>
+    <w:lvl w:ilvl="7" w:tplc="040C0003" w:tentative="1">
+      <w:start w:val="1"/>
+      <w:numFmt w:val="bullet"/>
+      <w:lvlText w:val="o"/>
+      <w:lvlJc w:val="left"/>
+      <w:pPr>
+        <w:ind w:left="5400" w:hanging="360"/>
+      </w:pPr>
+      <w:rPr>
+        <w:rFonts w:ascii="Courier New" w:hAnsi="Courier New" w:cs="Courier New" w:hint="default"/>
+      </w:rPr>
+    </w:lvl>
+    <w:lvl w:ilvl="8" w:tplc="040C0005" w:tentative="1">
+      <w:start w:val="1"/>
+      <w:numFmt w:val="bullet"/>
+      <w:lvlText w:val=""/>
+      <w:lvlJc w:val="left"/>
+      <w:pPr>
+        <w:ind w:left="6120" w:hanging="360"/>
+      </w:pPr>
+      <w:rPr>
+        <w:rFonts w:ascii="Wingdings" w:hAnsi="Wingdings" w:hint="default"/>
+      </w:rPr>
+    </w:lvl>
+  </w:abstractNum>
+  <w:abstractNum w:abstractNumId="2" w15:restartNumberingAfterBreak="0">
     <w:nsid w:val="5D802E95"/>
     <w:multiLevelType w:val="multilevel"/>
     <w:tmpl w:val="8BACAD8A"/>
@@ -1008,10 +1718,10 @@
       </w:rPr>
     </w:lvl>
   </w:abstractNum>
-  <w:abstractNum w:abstractNumId="2" w15:restartNumberingAfterBreak="0">
+  <w:abstractNum w:abstractNumId="3" w15:restartNumberingAfterBreak="0">
     <w:nsid w:val="67FA2059"/>
     <w:multiLevelType w:val="multilevel"/>
-    <w:tmpl w:val="59F8D276"/>
+    <w:tmpl w:val="9DFA0F2A"/>
     <w:lvl w:ilvl="0">
       <w:start w:val="1"/>
       <w:numFmt w:val="bullet"/>
@@ -1019,41 +1729,36 @@
       <w:lvlJc w:val="left"/>
       <w:pPr>
         <w:tabs>
-          <w:tab w:val="num" w:pos="720"/>
+          <w:tab w:val="num" w:pos="360"/>
         </w:tabs>
-        <w:ind w:left="720" w:hanging="360"/>
+        <w:ind w:left="360" w:hanging="360"/>
       </w:pPr>
       <w:rPr>
         <w:rFonts w:ascii="Symbol" w:hAnsi="Symbol" w:hint="default"/>
         <w:sz w:val="20"/>
       </w:rPr>
     </w:lvl>
-    <w:lvl w:ilvl="1" w:tentative="1">
-      <w:start w:val="1"/>
-      <w:numFmt w:val="bullet"/>
-      <w:lvlText w:val="o"/>
+    <w:lvl w:ilvl="1">
+      <w:numFmt w:val="bullet"/>
+      <w:lvlText w:val="-"/>
+      <w:lvlJc w:val="left"/>
+      <w:pPr>
+        <w:ind w:left="1080" w:hanging="360"/>
+      </w:pPr>
+      <w:rPr>
+        <w:rFonts w:ascii="Calibri Light" w:eastAsia="Times New Roman" w:hAnsi="Calibri Light" w:cs="Calibri Light" w:hint="default"/>
+      </w:rPr>
+    </w:lvl>
+    <w:lvl w:ilvl="2" w:tentative="1">
+      <w:start w:val="1"/>
+      <w:numFmt w:val="bullet"/>
+      <w:lvlText w:val=""/>
       <w:lvlJc w:val="left"/>
       <w:pPr>
         <w:tabs>
-          <w:tab w:val="num" w:pos="1440"/>
+          <w:tab w:val="num" w:pos="1800"/>
         </w:tabs>
-        <w:ind w:left="1440" w:hanging="360"/>
-      </w:pPr>
-      <w:rPr>
-        <w:rFonts w:ascii="Courier New" w:hAnsi="Courier New" w:hint="default"/>
-        <w:sz w:val="20"/>
-      </w:rPr>
-    </w:lvl>
-    <w:lvl w:ilvl="2" w:tentative="1">
-      <w:start w:val="1"/>
-      <w:numFmt w:val="bullet"/>
-      <w:lvlText w:val=""/>
-      <w:lvlJc w:val="left"/>
-      <w:pPr>
-        <w:tabs>
-          <w:tab w:val="num" w:pos="2160"/>
-        </w:tabs>
-        <w:ind w:left="2160" w:hanging="360"/>
+        <w:ind w:left="1800" w:hanging="360"/>
       </w:pPr>
       <w:rPr>
         <w:rFonts w:ascii="Wingdings" w:hAnsi="Wingdings" w:hint="default"/>
@@ -1067,9 +1772,9 @@
       <w:lvlJc w:val="left"/>
       <w:pPr>
         <w:tabs>
-          <w:tab w:val="num" w:pos="2880"/>
+          <w:tab w:val="num" w:pos="2520"/>
         </w:tabs>
-        <w:ind w:left="2880" w:hanging="360"/>
+        <w:ind w:left="2520" w:hanging="360"/>
       </w:pPr>
       <w:rPr>
         <w:rFonts w:ascii="Wingdings" w:hAnsi="Wingdings" w:hint="default"/>
@@ -1083,9 +1788,9 @@
       <w:lvlJc w:val="left"/>
       <w:pPr>
         <w:tabs>
-          <w:tab w:val="num" w:pos="3600"/>
+          <w:tab w:val="num" w:pos="3240"/>
         </w:tabs>
-        <w:ind w:left="3600" w:hanging="360"/>
+        <w:ind w:left="3240" w:hanging="360"/>
       </w:pPr>
       <w:rPr>
         <w:rFonts w:ascii="Wingdings" w:hAnsi="Wingdings" w:hint="default"/>
@@ -1099,9 +1804,9 @@
       <w:lvlJc w:val="left"/>
       <w:pPr>
         <w:tabs>
-          <w:tab w:val="num" w:pos="4320"/>
+          <w:tab w:val="num" w:pos="3960"/>
         </w:tabs>
-        <w:ind w:left="4320" w:hanging="360"/>
+        <w:ind w:left="3960" w:hanging="360"/>
       </w:pPr>
       <w:rPr>
         <w:rFonts w:ascii="Wingdings" w:hAnsi="Wingdings" w:hint="default"/>
@@ -1115,9 +1820,9 @@
       <w:lvlJc w:val="left"/>
       <w:pPr>
         <w:tabs>
-          <w:tab w:val="num" w:pos="5040"/>
+          <w:tab w:val="num" w:pos="4680"/>
         </w:tabs>
-        <w:ind w:left="5040" w:hanging="360"/>
+        <w:ind w:left="4680" w:hanging="360"/>
       </w:pPr>
       <w:rPr>
         <w:rFonts w:ascii="Wingdings" w:hAnsi="Wingdings" w:hint="default"/>
@@ -1131,9 +1836,9 @@
       <w:lvlJc w:val="left"/>
       <w:pPr>
         <w:tabs>
-          <w:tab w:val="num" w:pos="5760"/>
+          <w:tab w:val="num" w:pos="5400"/>
         </w:tabs>
-        <w:ind w:left="5760" w:hanging="360"/>
+        <w:ind w:left="5400" w:hanging="360"/>
       </w:pPr>
       <w:rPr>
         <w:rFonts w:ascii="Wingdings" w:hAnsi="Wingdings" w:hint="default"/>
@@ -1147,9 +1852,9 @@
       <w:lvlJc w:val="left"/>
       <w:pPr>
         <w:tabs>
-          <w:tab w:val="num" w:pos="6480"/>
+          <w:tab w:val="num" w:pos="6120"/>
         </w:tabs>
-        <w:ind w:left="6480" w:hanging="360"/>
+        <w:ind w:left="6120" w:hanging="360"/>
       </w:pPr>
       <w:rPr>
         <w:rFonts w:ascii="Wingdings" w:hAnsi="Wingdings" w:hint="default"/>
@@ -1158,12 +1863,15 @@
     </w:lvl>
   </w:abstractNum>
   <w:num w:numId="1" w16cid:durableId="1164010512">
-    <w:abstractNumId w:val="2"/>
+    <w:abstractNumId w:val="3"/>
   </w:num>
   <w:num w:numId="2" w16cid:durableId="1762986446">
     <w:abstractNumId w:val="0"/>
   </w:num>
   <w:num w:numId="3" w16cid:durableId="111292039">
+    <w:abstractNumId w:val="2"/>
+  </w:num>
+  <w:num w:numId="4" w16cid:durableId="1994291549">
     <w:abstractNumId w:val="1"/>
   </w:num>
 </w:numbering>
@@ -1660,6 +2368,17 @@
     <w:uiPriority w:val="99"/>
     <w:rsid w:val="006B6D19"/>
   </w:style>
+  <w:style w:type="paragraph" w:styleId="ListParagraph">
+    <w:name w:val="List Paragraph"/>
+    <w:basedOn w:val="Normal"/>
+    <w:uiPriority w:val="34"/>
+    <w:qFormat/>
+    <w:rsid w:val="009A5A74"/>
+    <w:pPr>
+      <w:ind w:left="720"/>
+      <w:contextualSpacing/>
+    </w:pPr>
+  </w:style>
 </w:styles>
 </file>
 

</xml_diff>